<commit_message>
loader spinner time picker added
</commit_message>
<xml_diff>
--- a/src/assets/Easy UI Feature.docx
+++ b/src/assets/Easy UI Feature.docx
@@ -515,963 +515,1051 @@
         </w:rPr>
         <w:t xml:space="preserve"> ok</w:t>
       </w:r>
+    </w:p>
+    <w:p>
+      <w:pPr>
+        <w:numPr>
+          <w:ilvl w:val="0"/>
+          <w:numId w:val="2"/>
+        </w:numPr>
+        <w:spacing w:after="0" w:line="338" w:lineRule="atLeast"/>
+        <w:textAlignment w:val="baseline"/>
+        <w:rPr>
+          <w:rFonts w:ascii="Helvetica" w:eastAsia="Times New Roman" w:hAnsi="Helvetica" w:cs="Helvetica"/>
+          <w:color w:val="222222"/>
+          <w:sz w:val="23"/>
+          <w:szCs w:val="23"/>
+        </w:rPr>
+      </w:pPr>
+      <w:hyperlink r:id="rId20" w:history="1">
+        <w:proofErr w:type="spellStart"/>
+        <w:r>
+          <w:rPr>
+            <w:rFonts w:ascii="Helvetica" w:eastAsia="Times New Roman" w:hAnsi="Helvetica" w:cs="Helvetica"/>
+            <w:color w:val="444444"/>
+            <w:sz w:val="23"/>
+            <w:szCs w:val="23"/>
+            <w:bdr w:val="none" w:sz="0" w:space="0" w:color="auto" w:frame="1"/>
+          </w:rPr>
+          <w:t>FileBox</w:t>
+        </w:r>
+        <w:proofErr w:type="spellEnd"/>
+      </w:hyperlink>
+    </w:p>
+    <w:p>
+      <w:pPr>
+        <w:numPr>
+          <w:ilvl w:val="0"/>
+          <w:numId w:val="2"/>
+        </w:numPr>
+        <w:spacing w:after="0" w:line="338" w:lineRule="atLeast"/>
+        <w:textAlignment w:val="baseline"/>
+        <w:rPr>
+          <w:rFonts w:ascii="Helvetica" w:eastAsia="Times New Roman" w:hAnsi="Helvetica" w:cs="Helvetica"/>
+          <w:color w:val="222222"/>
+          <w:sz w:val="23"/>
+          <w:szCs w:val="23"/>
+        </w:rPr>
+      </w:pPr>
+      <w:hyperlink r:id="rId21" w:history="1">
+        <w:r>
+          <w:rPr>
+            <w:rFonts w:ascii="Helvetica" w:eastAsia="Times New Roman" w:hAnsi="Helvetica" w:cs="Helvetica"/>
+            <w:color w:val="444444"/>
+            <w:sz w:val="23"/>
+            <w:szCs w:val="23"/>
+            <w:bdr w:val="none" w:sz="0" w:space="0" w:color="auto" w:frame="1"/>
+          </w:rPr>
+          <w:t>Form</w:t>
+        </w:r>
+      </w:hyperlink>
+      <w:r>
+        <w:rPr>
+          <w:rFonts w:ascii="Helvetica" w:eastAsia="Times New Roman" w:hAnsi="Helvetica" w:cs="Helvetica"/>
+          <w:color w:val="222222"/>
+          <w:sz w:val="23"/>
+          <w:szCs w:val="23"/>
+        </w:rPr>
+        <w:t xml:space="preserve"> /</w:t>
+      </w:r>
+      <w:hyperlink r:id="rId22" w:history="1">
+        <w:r>
+          <w:rPr>
+            <w:rFonts w:ascii="Helvetica" w:eastAsia="Times New Roman" w:hAnsi="Helvetica" w:cs="Helvetica"/>
+            <w:color w:val="444444"/>
+            <w:sz w:val="23"/>
+            <w:szCs w:val="23"/>
+            <w:bdr w:val="none" w:sz="0" w:space="0" w:color="auto" w:frame="1"/>
+          </w:rPr>
+          <w:t>Layout</w:t>
+        </w:r>
+      </w:hyperlink>
+      <w:r>
+        <w:rPr>
+          <w:rFonts w:ascii="Helvetica" w:eastAsia="Times New Roman" w:hAnsi="Helvetica" w:cs="Helvetica"/>
+          <w:color w:val="444444"/>
+          <w:sz w:val="23"/>
+          <w:szCs w:val="23"/>
+          <w:bdr w:val="none" w:sz="0" w:space="0" w:color="auto" w:frame="1"/>
+        </w:rPr>
+        <w:t xml:space="preserve"> ok</w:t>
+      </w:r>
+    </w:p>
+    <w:p>
+      <w:pPr>
+        <w:pStyle w:val="ListParagraph"/>
+        <w:numPr>
+          <w:ilvl w:val="0"/>
+          <w:numId w:val="2"/>
+        </w:numPr>
+        <w:spacing w:after="0" w:line="338" w:lineRule="atLeast"/>
+        <w:textAlignment w:val="baseline"/>
+        <w:rPr>
+          <w:rFonts w:ascii="Helvetica" w:eastAsia="Times New Roman" w:hAnsi="Helvetica" w:cs="Helvetica"/>
+          <w:color w:val="222222"/>
+          <w:sz w:val="23"/>
+          <w:szCs w:val="23"/>
+        </w:rPr>
+      </w:pPr>
+      <w:hyperlink r:id="rId23" w:history="1">
+        <w:proofErr w:type="spellStart"/>
+        <w:r>
+          <w:rPr>
+            <w:rFonts w:ascii="Helvetica" w:eastAsia="Times New Roman" w:hAnsi="Helvetica" w:cs="Helvetica"/>
+            <w:color w:val="444444"/>
+            <w:sz w:val="23"/>
+            <w:szCs w:val="23"/>
+            <w:bdr w:val="none" w:sz="0" w:space="0" w:color="auto" w:frame="1"/>
+          </w:rPr>
+          <w:t>LinkButton</w:t>
+        </w:r>
+        <w:proofErr w:type="spellEnd"/>
+      </w:hyperlink>
+      <w:r>
+        <w:rPr>
+          <w:rFonts w:ascii="Helvetica" w:eastAsia="Times New Roman" w:hAnsi="Helvetica" w:cs="Helvetica"/>
+          <w:color w:val="222222"/>
+          <w:sz w:val="23"/>
+          <w:szCs w:val="23"/>
+        </w:rPr>
+        <w:t>/</w:t>
+      </w:r>
+      <w:proofErr w:type="spellStart"/>
+      <w:r>
+        <w:rPr>
+          <w:rFonts w:ascii="Helvetica" w:eastAsia="Times New Roman" w:hAnsi="Helvetica" w:cs="Helvetica"/>
+          <w:color w:val="222222"/>
+          <w:sz w:val="23"/>
+          <w:szCs w:val="23"/>
+        </w:rPr>
+        <w:fldChar w:fldCharType="begin"/>
+      </w:r>
+      <w:r>
+        <w:rPr>
+          <w:rFonts w:ascii="Helvetica" w:eastAsia="Times New Roman" w:hAnsi="Helvetica" w:cs="Helvetica"/>
+          <w:color w:val="222222"/>
+          <w:sz w:val="23"/>
+          <w:szCs w:val="23"/>
+        </w:rPr>
+        <w:instrText xml:space="preserve"> HYPERLINK "javascript:void(0)" </w:instrText>
+      </w:r>
+      <w:r>
+        <w:rPr>
+          <w:rFonts w:ascii="Helvetica" w:eastAsia="Times New Roman" w:hAnsi="Helvetica" w:cs="Helvetica"/>
+          <w:color w:val="222222"/>
+          <w:sz w:val="23"/>
+          <w:szCs w:val="23"/>
+        </w:rPr>
+        <w:fldChar w:fldCharType="separate"/>
+      </w:r>
+      <w:r>
+        <w:rPr>
+          <w:rFonts w:ascii="Helvetica" w:eastAsia="Times New Roman" w:hAnsi="Helvetica" w:cs="Helvetica"/>
+          <w:color w:val="444444"/>
+          <w:sz w:val="23"/>
+          <w:szCs w:val="23"/>
+          <w:bdr w:val="none" w:sz="0" w:space="0" w:color="auto" w:frame="1"/>
+        </w:rPr>
+        <w:t>SwitchButton</w:t>
+      </w:r>
+      <w:proofErr w:type="spellEnd"/>
+      <w:r>
+        <w:rPr>
+          <w:rFonts w:ascii="Helvetica" w:eastAsia="Times New Roman" w:hAnsi="Helvetica" w:cs="Helvetica"/>
+          <w:color w:val="222222"/>
+          <w:sz w:val="23"/>
+          <w:szCs w:val="23"/>
+        </w:rPr>
+        <w:fldChar w:fldCharType="end"/>
+      </w:r>
+      <w:r>
+        <w:rPr>
+          <w:rFonts w:ascii="Helvetica" w:eastAsia="Times New Roman" w:hAnsi="Helvetica" w:cs="Helvetica"/>
+          <w:color w:val="222222"/>
+          <w:sz w:val="23"/>
+          <w:szCs w:val="23"/>
+        </w:rPr>
+        <w:t xml:space="preserve"> ok </w:t>
+      </w:r>
+    </w:p>
+    <w:p>
+      <w:pPr>
+        <w:numPr>
+          <w:ilvl w:val="0"/>
+          <w:numId w:val="2"/>
+        </w:numPr>
+        <w:spacing w:after="0" w:line="338" w:lineRule="atLeast"/>
+        <w:textAlignment w:val="baseline"/>
+        <w:rPr>
+          <w:rFonts w:ascii="Helvetica" w:eastAsia="Times New Roman" w:hAnsi="Helvetica" w:cs="Helvetica"/>
+          <w:color w:val="222222"/>
+          <w:sz w:val="23"/>
+          <w:szCs w:val="23"/>
+        </w:rPr>
+      </w:pPr>
+      <w:hyperlink r:id="rId24" w:history="1">
+        <w:r>
+          <w:rPr>
+            <w:rFonts w:ascii="Helvetica" w:eastAsia="Times New Roman" w:hAnsi="Helvetica" w:cs="Helvetica"/>
+            <w:color w:val="444444"/>
+            <w:sz w:val="23"/>
+            <w:szCs w:val="23"/>
+            <w:bdr w:val="none" w:sz="0" w:space="0" w:color="auto" w:frame="1"/>
+          </w:rPr>
+          <w:t>Menu</w:t>
+        </w:r>
+      </w:hyperlink>
+      <w:r>
+        <w:rPr>
+          <w:rFonts w:ascii="Helvetica" w:eastAsia="Times New Roman" w:hAnsi="Helvetica" w:cs="Helvetica"/>
+          <w:color w:val="222222"/>
+          <w:sz w:val="23"/>
+          <w:szCs w:val="23"/>
+        </w:rPr>
+        <w:t>/</w:t>
+      </w:r>
+      <w:proofErr w:type="spellStart"/>
+      <w:r>
+        <w:rPr>
+          <w:rFonts w:ascii="Helvetica" w:eastAsia="Times New Roman" w:hAnsi="Helvetica" w:cs="Helvetica"/>
+          <w:color w:val="222222"/>
+          <w:sz w:val="23"/>
+          <w:szCs w:val="23"/>
+        </w:rPr>
+        <w:fldChar w:fldCharType="begin"/>
+      </w:r>
+      <w:r>
+        <w:rPr>
+          <w:rFonts w:ascii="Helvetica" w:eastAsia="Times New Roman" w:hAnsi="Helvetica" w:cs="Helvetica"/>
+          <w:color w:val="222222"/>
+          <w:sz w:val="23"/>
+          <w:szCs w:val="23"/>
+        </w:rPr>
+        <w:instrText xml:space="preserve"> HYPERLINK "javascript:void(0)" </w:instrText>
+      </w:r>
+      <w:r>
+        <w:rPr>
+          <w:rFonts w:ascii="Helvetica" w:eastAsia="Times New Roman" w:hAnsi="Helvetica" w:cs="Helvetica"/>
+          <w:color w:val="222222"/>
+          <w:sz w:val="23"/>
+          <w:szCs w:val="23"/>
+        </w:rPr>
+        <w:fldChar w:fldCharType="separate"/>
+      </w:r>
+      <w:r>
+        <w:rPr>
+          <w:rFonts w:ascii="Helvetica" w:eastAsia="Times New Roman" w:hAnsi="Helvetica" w:cs="Helvetica"/>
+          <w:color w:val="444444"/>
+          <w:sz w:val="23"/>
+          <w:szCs w:val="23"/>
+          <w:bdr w:val="none" w:sz="0" w:space="0" w:color="auto" w:frame="1"/>
+        </w:rPr>
+        <w:t>MenuButton</w:t>
+      </w:r>
+      <w:proofErr w:type="spellEnd"/>
+      <w:r>
+        <w:rPr>
+          <w:rFonts w:ascii="Helvetica" w:eastAsia="Times New Roman" w:hAnsi="Helvetica" w:cs="Helvetica"/>
+          <w:color w:val="222222"/>
+          <w:sz w:val="23"/>
+          <w:szCs w:val="23"/>
+        </w:rPr>
+        <w:fldChar w:fldCharType="end"/>
+      </w:r>
+      <w:r>
+        <w:rPr>
+          <w:rFonts w:ascii="Helvetica" w:eastAsia="Times New Roman" w:hAnsi="Helvetica" w:cs="Helvetica"/>
+          <w:color w:val="222222"/>
+          <w:sz w:val="23"/>
+          <w:szCs w:val="23"/>
+        </w:rPr>
+        <w:t xml:space="preserve"> ok </w:t>
+      </w:r>
+    </w:p>
+    <w:p>
+      <w:pPr>
+        <w:numPr>
+          <w:ilvl w:val="0"/>
+          <w:numId w:val="2"/>
+        </w:numPr>
+        <w:spacing w:after="0" w:line="338" w:lineRule="atLeast"/>
+        <w:textAlignment w:val="baseline"/>
+        <w:rPr>
+          <w:rFonts w:ascii="Helvetica" w:eastAsia="Times New Roman" w:hAnsi="Helvetica" w:cs="Helvetica"/>
+          <w:color w:val="222222"/>
+          <w:sz w:val="23"/>
+          <w:szCs w:val="23"/>
+        </w:rPr>
+      </w:pPr>
+      <w:hyperlink r:id="rId25" w:history="1">
+        <w:proofErr w:type="spellStart"/>
+        <w:r>
+          <w:rPr>
+            <w:rFonts w:ascii="Helvetica" w:eastAsia="Times New Roman" w:hAnsi="Helvetica" w:cs="Helvetica"/>
+            <w:color w:val="444444"/>
+            <w:sz w:val="23"/>
+            <w:szCs w:val="23"/>
+            <w:bdr w:val="none" w:sz="0" w:space="0" w:color="auto" w:frame="1"/>
+          </w:rPr>
+          <w:t>Messager</w:t>
+        </w:r>
+        <w:proofErr w:type="spellEnd"/>
+      </w:hyperlink>
+    </w:p>
+    <w:p>
+      <w:pPr>
+        <w:numPr>
+          <w:ilvl w:val="0"/>
+          <w:numId w:val="2"/>
+        </w:numPr>
+        <w:spacing w:after="0" w:line="338" w:lineRule="atLeast"/>
+        <w:textAlignment w:val="baseline"/>
+        <w:rPr>
+          <w:rFonts w:ascii="Helvetica" w:eastAsia="Times New Roman" w:hAnsi="Helvetica" w:cs="Helvetica"/>
+          <w:color w:val="222222"/>
+          <w:sz w:val="23"/>
+          <w:szCs w:val="23"/>
+        </w:rPr>
+      </w:pPr>
+      <w:hyperlink r:id="rId26" w:history="1">
+        <w:proofErr w:type="spellStart"/>
+        <w:r>
+          <w:rPr>
+            <w:rFonts w:ascii="Helvetica" w:eastAsia="Times New Roman" w:hAnsi="Helvetica" w:cs="Helvetica"/>
+            <w:color w:val="444444"/>
+            <w:sz w:val="23"/>
+            <w:szCs w:val="23"/>
+            <w:bdr w:val="none" w:sz="0" w:space="0" w:color="auto" w:frame="1"/>
+          </w:rPr>
+          <w:t>NumberBox</w:t>
+        </w:r>
+        <w:proofErr w:type="spellEnd"/>
+      </w:hyperlink>
+      <w:r>
+        <w:rPr>
+          <w:rFonts w:ascii="Helvetica" w:eastAsia="Times New Roman" w:hAnsi="Helvetica" w:cs="Helvetica"/>
+          <w:color w:val="444444"/>
+          <w:sz w:val="23"/>
+          <w:szCs w:val="23"/>
+          <w:bdr w:val="none" w:sz="0" w:space="0" w:color="auto" w:frame="1"/>
+        </w:rPr>
+        <w:t xml:space="preserve"> ok</w:t>
+      </w:r>
+    </w:p>
+    <w:p>
+      <w:pPr>
+        <w:numPr>
+          <w:ilvl w:val="0"/>
+          <w:numId w:val="2"/>
+        </w:numPr>
+        <w:spacing w:after="0" w:line="338" w:lineRule="atLeast"/>
+        <w:textAlignment w:val="baseline"/>
+        <w:rPr>
+          <w:rFonts w:ascii="Helvetica" w:eastAsia="Times New Roman" w:hAnsi="Helvetica" w:cs="Helvetica"/>
+          <w:color w:val="222222"/>
+          <w:sz w:val="23"/>
+          <w:szCs w:val="23"/>
+        </w:rPr>
+      </w:pPr>
+      <w:hyperlink r:id="rId27" w:history="1">
+        <w:proofErr w:type="spellStart"/>
+        <w:r>
+          <w:rPr>
+            <w:rFonts w:ascii="Helvetica" w:eastAsia="Times New Roman" w:hAnsi="Helvetica" w:cs="Helvetica"/>
+            <w:color w:val="444444"/>
+            <w:sz w:val="23"/>
+            <w:szCs w:val="23"/>
+            <w:bdr w:val="none" w:sz="0" w:space="0" w:color="auto" w:frame="1"/>
+          </w:rPr>
+          <w:t>NumberSpinner</w:t>
+        </w:r>
+        <w:proofErr w:type="spellEnd"/>
+      </w:hyperlink>
+    </w:p>
+    <w:p>
+      <w:pPr>
+        <w:numPr>
+          <w:ilvl w:val="0"/>
+          <w:numId w:val="2"/>
+        </w:numPr>
+        <w:spacing w:after="0" w:line="338" w:lineRule="atLeast"/>
+        <w:textAlignment w:val="baseline"/>
+        <w:rPr>
+          <w:rFonts w:ascii="Helvetica" w:eastAsia="Times New Roman" w:hAnsi="Helvetica" w:cs="Helvetica"/>
+          <w:color w:val="222222"/>
+          <w:sz w:val="23"/>
+          <w:szCs w:val="23"/>
+        </w:rPr>
+      </w:pPr>
+      <w:hyperlink r:id="rId28" w:history="1">
+        <w:r>
+          <w:rPr>
+            <w:rFonts w:ascii="Helvetica" w:eastAsia="Times New Roman" w:hAnsi="Helvetica" w:cs="Helvetica"/>
+            <w:color w:val="444444"/>
+            <w:sz w:val="23"/>
+            <w:szCs w:val="23"/>
+            <w:bdr w:val="none" w:sz="0" w:space="0" w:color="auto" w:frame="1"/>
+          </w:rPr>
+          <w:t>Pagination</w:t>
+        </w:r>
+      </w:hyperlink>
+      <w:r>
+        <w:rPr>
+          <w:rFonts w:ascii="Helvetica" w:eastAsia="Times New Roman" w:hAnsi="Helvetica" w:cs="Helvetica"/>
+          <w:color w:val="444444"/>
+          <w:sz w:val="23"/>
+          <w:szCs w:val="23"/>
+          <w:bdr w:val="none" w:sz="0" w:space="0" w:color="auto" w:frame="1"/>
+        </w:rPr>
+        <w:t xml:space="preserve"> ok</w:t>
+      </w:r>
+    </w:p>
+    <w:p>
+      <w:pPr>
+        <w:numPr>
+          <w:ilvl w:val="0"/>
+          <w:numId w:val="2"/>
+        </w:numPr>
+        <w:spacing w:after="0" w:line="338" w:lineRule="atLeast"/>
+        <w:textAlignment w:val="baseline"/>
+        <w:rPr>
+          <w:rFonts w:ascii="Helvetica" w:eastAsia="Times New Roman" w:hAnsi="Helvetica" w:cs="Helvetica"/>
+          <w:color w:val="222222"/>
+          <w:sz w:val="23"/>
+          <w:szCs w:val="23"/>
+        </w:rPr>
+      </w:pPr>
+      <w:hyperlink r:id="rId29" w:history="1">
+        <w:r>
+          <w:rPr>
+            <w:rFonts w:ascii="Helvetica" w:eastAsia="Times New Roman" w:hAnsi="Helvetica" w:cs="Helvetica"/>
+            <w:color w:val="444444"/>
+            <w:sz w:val="23"/>
+            <w:szCs w:val="23"/>
+            <w:bdr w:val="none" w:sz="0" w:space="0" w:color="auto" w:frame="1"/>
+          </w:rPr>
+          <w:t>Panel</w:t>
+        </w:r>
+      </w:hyperlink>
+      <w:r>
+        <w:rPr>
+          <w:rFonts w:ascii="Helvetica" w:eastAsia="Times New Roman" w:hAnsi="Helvetica" w:cs="Helvetica"/>
+          <w:color w:val="444444"/>
+          <w:sz w:val="23"/>
+          <w:szCs w:val="23"/>
+          <w:bdr w:val="none" w:sz="0" w:space="0" w:color="auto" w:frame="1"/>
+        </w:rPr>
+        <w:t xml:space="preserve"> ok</w:t>
+      </w:r>
+    </w:p>
+    <w:p>
+      <w:pPr>
+        <w:numPr>
+          <w:ilvl w:val="0"/>
+          <w:numId w:val="2"/>
+        </w:numPr>
+        <w:spacing w:after="0" w:line="338" w:lineRule="atLeast"/>
+        <w:textAlignment w:val="baseline"/>
+        <w:rPr>
+          <w:rFonts w:ascii="Helvetica" w:eastAsia="Times New Roman" w:hAnsi="Helvetica" w:cs="Helvetica"/>
+          <w:color w:val="222222"/>
+          <w:sz w:val="23"/>
+          <w:szCs w:val="23"/>
+        </w:rPr>
+      </w:pPr>
+      <w:hyperlink r:id="rId30" w:history="1">
+        <w:proofErr w:type="spellStart"/>
+        <w:r>
+          <w:rPr>
+            <w:rFonts w:ascii="Helvetica" w:eastAsia="Times New Roman" w:hAnsi="Helvetica" w:cs="Helvetica"/>
+            <w:color w:val="444444"/>
+            <w:sz w:val="23"/>
+            <w:szCs w:val="23"/>
+            <w:bdr w:val="none" w:sz="0" w:space="0" w:color="auto" w:frame="1"/>
+          </w:rPr>
+          <w:t>PasswordBox</w:t>
+        </w:r>
+        <w:proofErr w:type="spellEnd"/>
+      </w:hyperlink>
+      <w:r>
+        <w:rPr>
+          <w:rFonts w:ascii="Helvetica" w:eastAsia="Times New Roman" w:hAnsi="Helvetica" w:cs="Helvetica"/>
+          <w:color w:val="444444"/>
+          <w:sz w:val="23"/>
+          <w:szCs w:val="23"/>
+          <w:bdr w:val="none" w:sz="0" w:space="0" w:color="auto" w:frame="1"/>
+        </w:rPr>
+        <w:t xml:space="preserve"> ok</w:t>
+      </w:r>
+    </w:p>
+    <w:p>
+      <w:pPr>
+        <w:numPr>
+          <w:ilvl w:val="0"/>
+          <w:numId w:val="2"/>
+        </w:numPr>
+        <w:spacing w:after="0" w:line="338" w:lineRule="atLeast"/>
+        <w:textAlignment w:val="baseline"/>
+        <w:rPr>
+          <w:rFonts w:ascii="Helvetica" w:eastAsia="Times New Roman" w:hAnsi="Helvetica" w:cs="Helvetica"/>
+          <w:color w:val="222222"/>
+          <w:sz w:val="23"/>
+          <w:szCs w:val="23"/>
+        </w:rPr>
+      </w:pPr>
+      <w:hyperlink r:id="rId31" w:history="1">
+        <w:proofErr w:type="spellStart"/>
+        <w:r>
+          <w:rPr>
+            <w:rFonts w:ascii="Helvetica" w:eastAsia="Times New Roman" w:hAnsi="Helvetica" w:cs="Helvetica"/>
+            <w:color w:val="444444"/>
+            <w:sz w:val="23"/>
+            <w:szCs w:val="23"/>
+            <w:bdr w:val="none" w:sz="0" w:space="0" w:color="auto" w:frame="1"/>
+          </w:rPr>
+          <w:t>ProgressBar</w:t>
+        </w:r>
+        <w:proofErr w:type="spellEnd"/>
+      </w:hyperlink>
+    </w:p>
+    <w:p>
+      <w:pPr>
+        <w:numPr>
+          <w:ilvl w:val="0"/>
+          <w:numId w:val="2"/>
+        </w:numPr>
+        <w:spacing w:after="0" w:line="338" w:lineRule="atLeast"/>
+        <w:textAlignment w:val="baseline"/>
+        <w:rPr>
+          <w:rFonts w:ascii="Helvetica" w:eastAsia="Times New Roman" w:hAnsi="Helvetica" w:cs="Helvetica"/>
+          <w:color w:val="222222"/>
+          <w:sz w:val="23"/>
+          <w:szCs w:val="23"/>
+        </w:rPr>
+      </w:pPr>
+      <w:hyperlink r:id="rId32" w:history="1">
+        <w:proofErr w:type="spellStart"/>
+        <w:r>
+          <w:rPr>
+            <w:rFonts w:ascii="Helvetica" w:eastAsia="Times New Roman" w:hAnsi="Helvetica" w:cs="Helvetica"/>
+            <w:color w:val="444444"/>
+            <w:sz w:val="23"/>
+            <w:szCs w:val="23"/>
+            <w:bdr w:val="none" w:sz="0" w:space="0" w:color="auto" w:frame="1"/>
+          </w:rPr>
+          <w:t>PropertyGrid</w:t>
+        </w:r>
+        <w:proofErr w:type="spellEnd"/>
+      </w:hyperlink>
+    </w:p>
+    <w:p>
+      <w:pPr>
+        <w:numPr>
+          <w:ilvl w:val="0"/>
+          <w:numId w:val="2"/>
+        </w:numPr>
+        <w:spacing w:after="0" w:line="338" w:lineRule="atLeast"/>
+        <w:textAlignment w:val="baseline"/>
+        <w:rPr>
+          <w:rFonts w:ascii="Helvetica" w:eastAsia="Times New Roman" w:hAnsi="Helvetica" w:cs="Helvetica"/>
+          <w:color w:val="222222"/>
+          <w:sz w:val="23"/>
+          <w:szCs w:val="23"/>
+        </w:rPr>
+      </w:pPr>
+      <w:hyperlink r:id="rId33" w:history="1">
+        <w:proofErr w:type="spellStart"/>
+        <w:r>
+          <w:rPr>
+            <w:rFonts w:ascii="Helvetica" w:eastAsia="Times New Roman" w:hAnsi="Helvetica" w:cs="Helvetica"/>
+            <w:color w:val="444444"/>
+            <w:sz w:val="23"/>
+            <w:szCs w:val="23"/>
+            <w:bdr w:val="none" w:sz="0" w:space="0" w:color="auto" w:frame="1"/>
+          </w:rPr>
+          <w:t>RadioButton</w:t>
+        </w:r>
+        <w:proofErr w:type="spellEnd"/>
+      </w:hyperlink>
+      <w:r>
+        <w:rPr>
+          <w:rFonts w:ascii="Helvetica" w:eastAsia="Times New Roman" w:hAnsi="Helvetica" w:cs="Helvetica"/>
+          <w:color w:val="444444"/>
+          <w:sz w:val="23"/>
+          <w:szCs w:val="23"/>
+          <w:bdr w:val="none" w:sz="0" w:space="0" w:color="auto" w:frame="1"/>
+        </w:rPr>
+        <w:t xml:space="preserve"> ok</w:t>
+      </w:r>
+    </w:p>
+    <w:p>
+      <w:pPr>
+        <w:numPr>
+          <w:ilvl w:val="0"/>
+          <w:numId w:val="2"/>
+        </w:numPr>
+        <w:spacing w:after="0" w:line="338" w:lineRule="atLeast"/>
+        <w:textAlignment w:val="baseline"/>
+        <w:rPr>
+          <w:rFonts w:ascii="Helvetica" w:eastAsia="Times New Roman" w:hAnsi="Helvetica" w:cs="Helvetica"/>
+          <w:color w:val="222222"/>
+          <w:sz w:val="23"/>
+          <w:szCs w:val="23"/>
+        </w:rPr>
+      </w:pPr>
+      <w:hyperlink r:id="rId34" w:history="1">
+        <w:r>
+          <w:rPr>
+            <w:rFonts w:ascii="Helvetica" w:eastAsia="Times New Roman" w:hAnsi="Helvetica" w:cs="Helvetica"/>
+            <w:color w:val="444444"/>
+            <w:sz w:val="23"/>
+            <w:szCs w:val="23"/>
+            <w:bdr w:val="none" w:sz="0" w:space="0" w:color="auto" w:frame="1"/>
+          </w:rPr>
+          <w:t>Resizable</w:t>
+        </w:r>
+      </w:hyperlink>
+    </w:p>
+    <w:p>
+      <w:pPr>
+        <w:numPr>
+          <w:ilvl w:val="0"/>
+          <w:numId w:val="2"/>
+        </w:numPr>
+        <w:spacing w:after="0" w:line="338" w:lineRule="atLeast"/>
+        <w:textAlignment w:val="baseline"/>
+        <w:rPr>
+          <w:rFonts w:ascii="Helvetica" w:eastAsia="Times New Roman" w:hAnsi="Helvetica" w:cs="Helvetica"/>
+          <w:color w:val="222222"/>
+          <w:sz w:val="23"/>
+          <w:szCs w:val="23"/>
+        </w:rPr>
+      </w:pPr>
+      <w:hyperlink r:id="rId35" w:history="1">
+        <w:proofErr w:type="spellStart"/>
+        <w:r>
+          <w:rPr>
+            <w:rFonts w:ascii="Helvetica" w:eastAsia="Times New Roman" w:hAnsi="Helvetica" w:cs="Helvetica"/>
+            <w:color w:val="444444"/>
+            <w:sz w:val="23"/>
+            <w:szCs w:val="23"/>
+            <w:bdr w:val="none" w:sz="0" w:space="0" w:color="auto" w:frame="1"/>
+          </w:rPr>
+          <w:t>SearchBox</w:t>
+        </w:r>
+        <w:proofErr w:type="spellEnd"/>
+      </w:hyperlink>
+    </w:p>
+    <w:p>
+      <w:pPr>
+        <w:numPr>
+          <w:ilvl w:val="0"/>
+          <w:numId w:val="2"/>
+        </w:numPr>
+        <w:spacing w:after="0" w:line="338" w:lineRule="atLeast"/>
+        <w:textAlignment w:val="baseline"/>
+        <w:rPr>
+          <w:rFonts w:ascii="Helvetica" w:eastAsia="Times New Roman" w:hAnsi="Helvetica" w:cs="Helvetica"/>
+          <w:color w:val="222222"/>
+          <w:sz w:val="23"/>
+          <w:szCs w:val="23"/>
+        </w:rPr>
+      </w:pPr>
+      <w:hyperlink r:id="rId36" w:history="1">
+        <w:proofErr w:type="spellStart"/>
+        <w:r>
+          <w:rPr>
+            <w:rFonts w:ascii="Helvetica" w:eastAsia="Times New Roman" w:hAnsi="Helvetica" w:cs="Helvetica"/>
+            <w:color w:val="444444"/>
+            <w:sz w:val="23"/>
+            <w:szCs w:val="23"/>
+            <w:bdr w:val="none" w:sz="0" w:space="0" w:color="auto" w:frame="1"/>
+          </w:rPr>
+          <w:t>SideMenu</w:t>
+        </w:r>
+        <w:proofErr w:type="spellEnd"/>
+      </w:hyperlink>
+    </w:p>
+    <w:p>
+      <w:pPr>
+        <w:numPr>
+          <w:ilvl w:val="0"/>
+          <w:numId w:val="2"/>
+        </w:numPr>
+        <w:spacing w:after="0" w:line="338" w:lineRule="atLeast"/>
+        <w:textAlignment w:val="baseline"/>
+        <w:rPr>
+          <w:rFonts w:ascii="Helvetica" w:eastAsia="Times New Roman" w:hAnsi="Helvetica" w:cs="Helvetica"/>
+          <w:color w:val="222222"/>
+          <w:sz w:val="23"/>
+          <w:szCs w:val="23"/>
+        </w:rPr>
+      </w:pPr>
+      <w:hyperlink r:id="rId37" w:history="1">
+        <w:r>
+          <w:rPr>
+            <w:rFonts w:ascii="Helvetica" w:eastAsia="Times New Roman" w:hAnsi="Helvetica" w:cs="Helvetica"/>
+            <w:color w:val="444444"/>
+            <w:sz w:val="23"/>
+            <w:szCs w:val="23"/>
+            <w:bdr w:val="none" w:sz="0" w:space="0" w:color="auto" w:frame="1"/>
+          </w:rPr>
+          <w:t>Slider</w:t>
+        </w:r>
+      </w:hyperlink>
+    </w:p>
+    <w:p>
+      <w:pPr>
+        <w:numPr>
+          <w:ilvl w:val="0"/>
+          <w:numId w:val="2"/>
+        </w:numPr>
+        <w:spacing w:after="0" w:line="338" w:lineRule="atLeast"/>
+        <w:textAlignment w:val="baseline"/>
+        <w:rPr>
+          <w:rFonts w:ascii="Helvetica" w:eastAsia="Times New Roman" w:hAnsi="Helvetica" w:cs="Helvetica"/>
+          <w:color w:val="222222"/>
+          <w:sz w:val="23"/>
+          <w:szCs w:val="23"/>
+        </w:rPr>
+      </w:pPr>
+      <w:hyperlink r:id="rId38" w:history="1">
+        <w:r>
+          <w:rPr>
+            <w:rFonts w:ascii="Helvetica" w:eastAsia="Times New Roman" w:hAnsi="Helvetica" w:cs="Helvetica"/>
+            <w:color w:val="444444"/>
+            <w:sz w:val="23"/>
+            <w:szCs w:val="23"/>
+            <w:bdr w:val="none" w:sz="0" w:space="0" w:color="auto" w:frame="1"/>
+          </w:rPr>
+          <w:t>Tabs</w:t>
+        </w:r>
+      </w:hyperlink>
+      <w:r>
+        <w:rPr>
+          <w:rFonts w:ascii="Helvetica" w:eastAsia="Times New Roman" w:hAnsi="Helvetica" w:cs="Helvetica"/>
+          <w:color w:val="444444"/>
+          <w:sz w:val="23"/>
+          <w:szCs w:val="23"/>
+          <w:bdr w:val="none" w:sz="0" w:space="0" w:color="auto" w:frame="1"/>
+        </w:rPr>
+        <w:t xml:space="preserve"> ok</w:t>
+      </w:r>
+    </w:p>
+    <w:p>
+      <w:pPr>
+        <w:numPr>
+          <w:ilvl w:val="0"/>
+          <w:numId w:val="2"/>
+        </w:numPr>
+        <w:spacing w:after="0" w:line="338" w:lineRule="atLeast"/>
+        <w:textAlignment w:val="baseline"/>
+        <w:rPr>
+          <w:rFonts w:ascii="Helvetica" w:eastAsia="Times New Roman" w:hAnsi="Helvetica" w:cs="Helvetica"/>
+          <w:color w:val="222222"/>
+          <w:sz w:val="23"/>
+          <w:szCs w:val="23"/>
+        </w:rPr>
+      </w:pPr>
+      <w:hyperlink r:id="rId39" w:history="1">
+        <w:proofErr w:type="spellStart"/>
+        <w:r>
+          <w:rPr>
+            <w:rFonts w:ascii="Helvetica" w:eastAsia="Times New Roman" w:hAnsi="Helvetica" w:cs="Helvetica"/>
+            <w:color w:val="444444"/>
+            <w:sz w:val="23"/>
+            <w:szCs w:val="23"/>
+            <w:bdr w:val="none" w:sz="0" w:space="0" w:color="auto" w:frame="1"/>
+          </w:rPr>
+          <w:t>TagBox</w:t>
+        </w:r>
+        <w:proofErr w:type="spellEnd"/>
+      </w:hyperlink>
+    </w:p>
+    <w:p>
+      <w:pPr>
+        <w:numPr>
+          <w:ilvl w:val="0"/>
+          <w:numId w:val="2"/>
+        </w:numPr>
+        <w:spacing w:after="0" w:line="338" w:lineRule="atLeast"/>
+        <w:textAlignment w:val="baseline"/>
+        <w:rPr>
+          <w:rFonts w:ascii="Helvetica" w:eastAsia="Times New Roman" w:hAnsi="Helvetica" w:cs="Helvetica"/>
+          <w:color w:val="222222"/>
+          <w:sz w:val="23"/>
+          <w:szCs w:val="23"/>
+        </w:rPr>
+      </w:pPr>
+      <w:hyperlink r:id="rId40" w:history="1">
+        <w:proofErr w:type="spellStart"/>
+        <w:r>
+          <w:rPr>
+            <w:rFonts w:ascii="Helvetica" w:eastAsia="Times New Roman" w:hAnsi="Helvetica" w:cs="Helvetica"/>
+            <w:color w:val="444444"/>
+            <w:sz w:val="23"/>
+            <w:szCs w:val="23"/>
+            <w:bdr w:val="none" w:sz="0" w:space="0" w:color="auto" w:frame="1"/>
+          </w:rPr>
+          <w:t>TextBox</w:t>
+        </w:r>
+        <w:proofErr w:type="spellEnd"/>
+      </w:hyperlink>
+      <w:r>
+        <w:rPr>
+          <w:rFonts w:ascii="Helvetica" w:eastAsia="Times New Roman" w:hAnsi="Helvetica" w:cs="Helvetica"/>
+          <w:color w:val="444444"/>
+          <w:sz w:val="23"/>
+          <w:szCs w:val="23"/>
+          <w:bdr w:val="none" w:sz="0" w:space="0" w:color="auto" w:frame="1"/>
+        </w:rPr>
+        <w:t xml:space="preserve"> ok</w:t>
+      </w:r>
+    </w:p>
+    <w:p>
+      <w:pPr>
+        <w:numPr>
+          <w:ilvl w:val="0"/>
+          <w:numId w:val="2"/>
+        </w:numPr>
+        <w:spacing w:after="0" w:line="338" w:lineRule="atLeast"/>
+        <w:textAlignment w:val="baseline"/>
+        <w:rPr>
+          <w:rFonts w:ascii="Helvetica" w:eastAsia="Times New Roman" w:hAnsi="Helvetica" w:cs="Helvetica"/>
+          <w:color w:val="222222"/>
+          <w:sz w:val="23"/>
+          <w:szCs w:val="23"/>
+        </w:rPr>
+      </w:pPr>
+      <w:hyperlink r:id="rId41" w:history="1">
+        <w:proofErr w:type="spellStart"/>
+        <w:r>
+          <w:rPr>
+            <w:rFonts w:ascii="Helvetica" w:eastAsia="Times New Roman" w:hAnsi="Helvetica" w:cs="Helvetica"/>
+            <w:color w:val="444444"/>
+            <w:sz w:val="23"/>
+            <w:szCs w:val="23"/>
+            <w:bdr w:val="none" w:sz="0" w:space="0" w:color="auto" w:frame="1"/>
+          </w:rPr>
+          <w:t>TimePicker</w:t>
+        </w:r>
+        <w:proofErr w:type="spellEnd"/>
+      </w:hyperlink>
+      <w:r>
+        <w:rPr>
+          <w:rFonts w:ascii="Helvetica" w:eastAsia="Times New Roman" w:hAnsi="Helvetica" w:cs="Helvetica"/>
+          <w:color w:val="444444"/>
+          <w:sz w:val="23"/>
+          <w:szCs w:val="23"/>
+          <w:bdr w:val="none" w:sz="0" w:space="0" w:color="auto" w:frame="1"/>
+        </w:rPr>
+        <w:t xml:space="preserve"> </w:t>
+      </w:r>
+    </w:p>
+    <w:p>
+      <w:pPr>
+        <w:numPr>
+          <w:ilvl w:val="0"/>
+          <w:numId w:val="2"/>
+        </w:numPr>
+        <w:spacing w:after="0" w:line="338" w:lineRule="atLeast"/>
+        <w:textAlignment w:val="baseline"/>
+        <w:rPr>
+          <w:rFonts w:ascii="Helvetica" w:eastAsia="Times New Roman" w:hAnsi="Helvetica" w:cs="Helvetica"/>
+          <w:color w:val="222222"/>
+          <w:sz w:val="23"/>
+          <w:szCs w:val="23"/>
+        </w:rPr>
+      </w:pPr>
+      <w:hyperlink r:id="rId42" w:history="1">
+        <w:proofErr w:type="spellStart"/>
+        <w:r>
+          <w:rPr>
+            <w:rFonts w:ascii="Helvetica" w:eastAsia="Times New Roman" w:hAnsi="Helvetica" w:cs="Helvetica"/>
+            <w:color w:val="444444"/>
+            <w:sz w:val="23"/>
+            <w:szCs w:val="23"/>
+            <w:bdr w:val="none" w:sz="0" w:space="0" w:color="auto" w:frame="1"/>
+          </w:rPr>
+          <w:t>TimeSpinner</w:t>
+        </w:r>
+        <w:proofErr w:type="spellEnd"/>
+      </w:hyperlink>
+    </w:p>
+    <w:p>
+      <w:pPr>
+        <w:numPr>
+          <w:ilvl w:val="0"/>
+          <w:numId w:val="2"/>
+        </w:numPr>
+        <w:spacing w:after="0" w:line="338" w:lineRule="atLeast"/>
+        <w:textAlignment w:val="baseline"/>
+        <w:rPr>
+          <w:rFonts w:ascii="Helvetica" w:eastAsia="Times New Roman" w:hAnsi="Helvetica" w:cs="Helvetica"/>
+          <w:color w:val="222222"/>
+          <w:sz w:val="23"/>
+          <w:szCs w:val="23"/>
+        </w:rPr>
+      </w:pPr>
+      <w:hyperlink r:id="rId43" w:history="1">
+        <w:r>
+          <w:rPr>
+            <w:rFonts w:ascii="Helvetica" w:eastAsia="Times New Roman" w:hAnsi="Helvetica" w:cs="Helvetica"/>
+            <w:color w:val="444444"/>
+            <w:sz w:val="23"/>
+            <w:szCs w:val="23"/>
+            <w:bdr w:val="none" w:sz="0" w:space="0" w:color="auto" w:frame="1"/>
+          </w:rPr>
+          <w:t>Tooltip</w:t>
+        </w:r>
+      </w:hyperlink>
+    </w:p>
+    <w:p>
+      <w:pPr>
+        <w:numPr>
+          <w:ilvl w:val="0"/>
+          <w:numId w:val="2"/>
+        </w:numPr>
+        <w:spacing w:after="0" w:line="338" w:lineRule="atLeast"/>
+        <w:textAlignment w:val="baseline"/>
+        <w:rPr>
+          <w:rFonts w:ascii="Helvetica" w:eastAsia="Times New Roman" w:hAnsi="Helvetica" w:cs="Helvetica"/>
+          <w:color w:val="222222"/>
+          <w:sz w:val="23"/>
+          <w:szCs w:val="23"/>
+        </w:rPr>
+      </w:pPr>
+      <w:hyperlink r:id="rId44" w:history="1">
+        <w:r>
+          <w:rPr>
+            <w:rFonts w:ascii="Helvetica" w:eastAsia="Times New Roman" w:hAnsi="Helvetica" w:cs="Helvetica"/>
+            <w:color w:val="444444"/>
+            <w:sz w:val="23"/>
+            <w:szCs w:val="23"/>
+            <w:bdr w:val="none" w:sz="0" w:space="0" w:color="auto" w:frame="1"/>
+          </w:rPr>
+          <w:t>Tree</w:t>
+        </w:r>
+      </w:hyperlink>
+      <w:r>
+        <w:rPr>
+          <w:rFonts w:ascii="Helvetica" w:eastAsia="Times New Roman" w:hAnsi="Helvetica" w:cs="Helvetica"/>
+          <w:color w:val="222222"/>
+          <w:sz w:val="23"/>
+          <w:szCs w:val="23"/>
+        </w:rPr>
+        <w:t xml:space="preserve"> /</w:t>
+      </w:r>
+      <w:proofErr w:type="spellStart"/>
+      <w:r>
+        <w:rPr>
+          <w:rFonts w:ascii="Helvetica" w:eastAsia="Times New Roman" w:hAnsi="Helvetica" w:cs="Helvetica"/>
+          <w:color w:val="222222"/>
+          <w:sz w:val="23"/>
+          <w:szCs w:val="23"/>
+        </w:rPr>
+        <w:fldChar w:fldCharType="begin"/>
+      </w:r>
+      <w:r>
+        <w:rPr>
+          <w:rFonts w:ascii="Helvetica" w:eastAsia="Times New Roman" w:hAnsi="Helvetica" w:cs="Helvetica"/>
+          <w:color w:val="222222"/>
+          <w:sz w:val="23"/>
+          <w:szCs w:val="23"/>
+        </w:rPr>
+        <w:instrText xml:space="preserve"> HYPERLINK "javascript:void(0)" </w:instrText>
+      </w:r>
+      <w:r>
+        <w:rPr>
+          <w:rFonts w:ascii="Helvetica" w:eastAsia="Times New Roman" w:hAnsi="Helvetica" w:cs="Helvetica"/>
+          <w:color w:val="222222"/>
+          <w:sz w:val="23"/>
+          <w:szCs w:val="23"/>
+        </w:rPr>
+        <w:fldChar w:fldCharType="separate"/>
+      </w:r>
+      <w:r>
+        <w:rPr>
+          <w:rFonts w:ascii="Helvetica" w:eastAsia="Times New Roman" w:hAnsi="Helvetica" w:cs="Helvetica"/>
+          <w:color w:val="444444"/>
+          <w:sz w:val="23"/>
+          <w:szCs w:val="23"/>
+          <w:bdr w:val="none" w:sz="0" w:space="0" w:color="auto" w:frame="1"/>
+        </w:rPr>
+        <w:t>TreeGrid</w:t>
+      </w:r>
+      <w:proofErr w:type="spellEnd"/>
+      <w:r>
+        <w:rPr>
+          <w:rFonts w:ascii="Helvetica" w:eastAsia="Times New Roman" w:hAnsi="Helvetica" w:cs="Helvetica"/>
+          <w:color w:val="222222"/>
+          <w:sz w:val="23"/>
+          <w:szCs w:val="23"/>
+        </w:rPr>
+        <w:fldChar w:fldCharType="end"/>
+      </w:r>
+    </w:p>
+    <w:p>
+      <w:pPr>
+        <w:numPr>
+          <w:ilvl w:val="0"/>
+          <w:numId w:val="2"/>
+        </w:numPr>
+        <w:spacing w:after="0" w:line="338" w:lineRule="atLeast"/>
+        <w:textAlignment w:val="baseline"/>
+        <w:rPr>
+          <w:rFonts w:ascii="Helvetica" w:eastAsia="Times New Roman" w:hAnsi="Helvetica" w:cs="Helvetica"/>
+          <w:color w:val="222222"/>
+          <w:sz w:val="23"/>
+          <w:szCs w:val="23"/>
+        </w:rPr>
+      </w:pPr>
+      <w:hyperlink r:id="rId45" w:history="1">
+        <w:proofErr w:type="spellStart"/>
+        <w:r>
+          <w:rPr>
+            <w:rFonts w:ascii="Helvetica" w:eastAsia="Times New Roman" w:hAnsi="Helvetica" w:cs="Helvetica"/>
+            <w:color w:val="444444"/>
+            <w:sz w:val="23"/>
+            <w:szCs w:val="23"/>
+            <w:bdr w:val="none" w:sz="0" w:space="0" w:color="auto" w:frame="1"/>
+          </w:rPr>
+          <w:t>ValidateBox</w:t>
+        </w:r>
+        <w:proofErr w:type="spellEnd"/>
+      </w:hyperlink>
+      <w:r>
+        <w:rPr>
+          <w:rFonts w:ascii="Helvetica" w:eastAsia="Times New Roman" w:hAnsi="Helvetica" w:cs="Helvetica"/>
+          <w:color w:val="444444"/>
+          <w:sz w:val="23"/>
+          <w:szCs w:val="23"/>
+          <w:bdr w:val="none" w:sz="0" w:space="0" w:color="auto" w:frame="1"/>
+        </w:rPr>
+        <w:t xml:space="preserve"> ok </w:t>
+      </w:r>
       <w:bookmarkStart w:id="0" w:name="_GoBack"/>
       <w:bookmarkEnd w:id="0"/>
-    </w:p>
-    <w:p>
-      <w:pPr>
-        <w:numPr>
-          <w:ilvl w:val="0"/>
-          <w:numId w:val="2"/>
-        </w:numPr>
-        <w:spacing w:after="0" w:line="338" w:lineRule="atLeast"/>
-        <w:textAlignment w:val="baseline"/>
-        <w:rPr>
-          <w:rFonts w:ascii="Helvetica" w:eastAsia="Times New Roman" w:hAnsi="Helvetica" w:cs="Helvetica"/>
-          <w:color w:val="222222"/>
-          <w:sz w:val="23"/>
-          <w:szCs w:val="23"/>
-        </w:rPr>
-      </w:pPr>
-      <w:hyperlink r:id="rId20" w:history="1">
-        <w:proofErr w:type="spellStart"/>
-        <w:r>
-          <w:rPr>
-            <w:rFonts w:ascii="Helvetica" w:eastAsia="Times New Roman" w:hAnsi="Helvetica" w:cs="Helvetica"/>
-            <w:color w:val="444444"/>
-            <w:sz w:val="23"/>
-            <w:szCs w:val="23"/>
-            <w:bdr w:val="none" w:sz="0" w:space="0" w:color="auto" w:frame="1"/>
-          </w:rPr>
-          <w:t>FileBox</w:t>
-        </w:r>
-        <w:proofErr w:type="spellEnd"/>
-      </w:hyperlink>
-    </w:p>
-    <w:p>
-      <w:pPr>
-        <w:numPr>
-          <w:ilvl w:val="0"/>
-          <w:numId w:val="2"/>
-        </w:numPr>
-        <w:spacing w:after="0" w:line="338" w:lineRule="atLeast"/>
-        <w:textAlignment w:val="baseline"/>
-        <w:rPr>
-          <w:rFonts w:ascii="Helvetica" w:eastAsia="Times New Roman" w:hAnsi="Helvetica" w:cs="Helvetica"/>
-          <w:color w:val="222222"/>
-          <w:sz w:val="23"/>
-          <w:szCs w:val="23"/>
-        </w:rPr>
-      </w:pPr>
-      <w:hyperlink r:id="rId21" w:history="1">
-        <w:r>
-          <w:rPr>
-            <w:rFonts w:ascii="Helvetica" w:eastAsia="Times New Roman" w:hAnsi="Helvetica" w:cs="Helvetica"/>
-            <w:color w:val="444444"/>
-            <w:sz w:val="23"/>
-            <w:szCs w:val="23"/>
-            <w:bdr w:val="none" w:sz="0" w:space="0" w:color="auto" w:frame="1"/>
-          </w:rPr>
-          <w:t>Form</w:t>
-        </w:r>
-      </w:hyperlink>
-      <w:r>
-        <w:rPr>
-          <w:rFonts w:ascii="Helvetica" w:eastAsia="Times New Roman" w:hAnsi="Helvetica" w:cs="Helvetica"/>
-          <w:color w:val="222222"/>
-          <w:sz w:val="23"/>
-          <w:szCs w:val="23"/>
-        </w:rPr>
-        <w:t xml:space="preserve"> /</w:t>
-      </w:r>
-      <w:hyperlink r:id="rId22" w:history="1">
-        <w:r>
-          <w:rPr>
-            <w:rFonts w:ascii="Helvetica" w:eastAsia="Times New Roman" w:hAnsi="Helvetica" w:cs="Helvetica"/>
-            <w:color w:val="444444"/>
-            <w:sz w:val="23"/>
-            <w:szCs w:val="23"/>
-            <w:bdr w:val="none" w:sz="0" w:space="0" w:color="auto" w:frame="1"/>
-          </w:rPr>
-          <w:t>Layout</w:t>
-        </w:r>
-      </w:hyperlink>
-    </w:p>
-    <w:p>
-      <w:pPr>
-        <w:pStyle w:val="ListParagraph"/>
-        <w:numPr>
-          <w:ilvl w:val="0"/>
-          <w:numId w:val="2"/>
-        </w:numPr>
-        <w:spacing w:after="0" w:line="338" w:lineRule="atLeast"/>
-        <w:textAlignment w:val="baseline"/>
-        <w:rPr>
-          <w:rFonts w:ascii="Helvetica" w:eastAsia="Times New Roman" w:hAnsi="Helvetica" w:cs="Helvetica"/>
-          <w:color w:val="222222"/>
-          <w:sz w:val="23"/>
-          <w:szCs w:val="23"/>
-        </w:rPr>
-      </w:pPr>
-      <w:hyperlink r:id="rId23" w:history="1">
-        <w:proofErr w:type="spellStart"/>
-        <w:r>
-          <w:rPr>
-            <w:rFonts w:ascii="Helvetica" w:eastAsia="Times New Roman" w:hAnsi="Helvetica" w:cs="Helvetica"/>
-            <w:color w:val="444444"/>
-            <w:sz w:val="23"/>
-            <w:szCs w:val="23"/>
-            <w:bdr w:val="none" w:sz="0" w:space="0" w:color="auto" w:frame="1"/>
-          </w:rPr>
-          <w:t>LinkButton</w:t>
-        </w:r>
-        <w:proofErr w:type="spellEnd"/>
-      </w:hyperlink>
-      <w:r>
-        <w:rPr>
-          <w:rFonts w:ascii="Helvetica" w:eastAsia="Times New Roman" w:hAnsi="Helvetica" w:cs="Helvetica"/>
-          <w:color w:val="222222"/>
-          <w:sz w:val="23"/>
-          <w:szCs w:val="23"/>
-        </w:rPr>
-        <w:t>/</w:t>
-      </w:r>
-      <w:proofErr w:type="spellStart"/>
-      <w:r>
-        <w:rPr>
-          <w:rFonts w:ascii="Helvetica" w:eastAsia="Times New Roman" w:hAnsi="Helvetica" w:cs="Helvetica"/>
-          <w:color w:val="222222"/>
-          <w:sz w:val="23"/>
-          <w:szCs w:val="23"/>
-        </w:rPr>
-        <w:fldChar w:fldCharType="begin"/>
-      </w:r>
-      <w:r>
-        <w:rPr>
-          <w:rFonts w:ascii="Helvetica" w:eastAsia="Times New Roman" w:hAnsi="Helvetica" w:cs="Helvetica"/>
-          <w:color w:val="222222"/>
-          <w:sz w:val="23"/>
-          <w:szCs w:val="23"/>
-        </w:rPr>
-        <w:instrText xml:space="preserve"> HYPERLINK "javascript:void(0)" </w:instrText>
-      </w:r>
-      <w:r>
-        <w:rPr>
-          <w:rFonts w:ascii="Helvetica" w:eastAsia="Times New Roman" w:hAnsi="Helvetica" w:cs="Helvetica"/>
-          <w:color w:val="222222"/>
-          <w:sz w:val="23"/>
-          <w:szCs w:val="23"/>
-        </w:rPr>
-        <w:fldChar w:fldCharType="separate"/>
-      </w:r>
-      <w:r>
-        <w:rPr>
-          <w:rFonts w:ascii="Helvetica" w:eastAsia="Times New Roman" w:hAnsi="Helvetica" w:cs="Helvetica"/>
-          <w:color w:val="444444"/>
-          <w:sz w:val="23"/>
-          <w:szCs w:val="23"/>
-          <w:bdr w:val="none" w:sz="0" w:space="0" w:color="auto" w:frame="1"/>
-        </w:rPr>
-        <w:t>SwitchButton</w:t>
-      </w:r>
-      <w:proofErr w:type="spellEnd"/>
-      <w:r>
-        <w:rPr>
-          <w:rFonts w:ascii="Helvetica" w:eastAsia="Times New Roman" w:hAnsi="Helvetica" w:cs="Helvetica"/>
-          <w:color w:val="222222"/>
-          <w:sz w:val="23"/>
-          <w:szCs w:val="23"/>
-        </w:rPr>
-        <w:fldChar w:fldCharType="end"/>
-      </w:r>
-    </w:p>
-    <w:p>
-      <w:pPr>
-        <w:numPr>
-          <w:ilvl w:val="0"/>
-          <w:numId w:val="2"/>
-        </w:numPr>
-        <w:spacing w:after="0" w:line="338" w:lineRule="atLeast"/>
-        <w:textAlignment w:val="baseline"/>
-        <w:rPr>
-          <w:rFonts w:ascii="Helvetica" w:eastAsia="Times New Roman" w:hAnsi="Helvetica" w:cs="Helvetica"/>
-          <w:color w:val="222222"/>
-          <w:sz w:val="23"/>
-          <w:szCs w:val="23"/>
-        </w:rPr>
-      </w:pPr>
-      <w:hyperlink r:id="rId24" w:history="1">
-        <w:r>
-          <w:rPr>
-            <w:rFonts w:ascii="Helvetica" w:eastAsia="Times New Roman" w:hAnsi="Helvetica" w:cs="Helvetica"/>
-            <w:color w:val="444444"/>
-            <w:sz w:val="23"/>
-            <w:szCs w:val="23"/>
-            <w:bdr w:val="none" w:sz="0" w:space="0" w:color="auto" w:frame="1"/>
-          </w:rPr>
-          <w:t>Menu</w:t>
-        </w:r>
-      </w:hyperlink>
-      <w:r>
-        <w:rPr>
-          <w:rFonts w:ascii="Helvetica" w:eastAsia="Times New Roman" w:hAnsi="Helvetica" w:cs="Helvetica"/>
-          <w:color w:val="222222"/>
-          <w:sz w:val="23"/>
-          <w:szCs w:val="23"/>
-        </w:rPr>
-        <w:t>/</w:t>
-      </w:r>
-      <w:proofErr w:type="spellStart"/>
-      <w:r>
-        <w:rPr>
-          <w:rFonts w:ascii="Helvetica" w:eastAsia="Times New Roman" w:hAnsi="Helvetica" w:cs="Helvetica"/>
-          <w:color w:val="222222"/>
-          <w:sz w:val="23"/>
-          <w:szCs w:val="23"/>
-        </w:rPr>
-        <w:fldChar w:fldCharType="begin"/>
-      </w:r>
-      <w:r>
-        <w:rPr>
-          <w:rFonts w:ascii="Helvetica" w:eastAsia="Times New Roman" w:hAnsi="Helvetica" w:cs="Helvetica"/>
-          <w:color w:val="222222"/>
-          <w:sz w:val="23"/>
-          <w:szCs w:val="23"/>
-        </w:rPr>
-        <w:instrText xml:space="preserve"> HYPERLINK "javascript:void(0)" </w:instrText>
-      </w:r>
-      <w:r>
-        <w:rPr>
-          <w:rFonts w:ascii="Helvetica" w:eastAsia="Times New Roman" w:hAnsi="Helvetica" w:cs="Helvetica"/>
-          <w:color w:val="222222"/>
-          <w:sz w:val="23"/>
-          <w:szCs w:val="23"/>
-        </w:rPr>
-        <w:fldChar w:fldCharType="separate"/>
-      </w:r>
-      <w:r>
-        <w:rPr>
-          <w:rFonts w:ascii="Helvetica" w:eastAsia="Times New Roman" w:hAnsi="Helvetica" w:cs="Helvetica"/>
-          <w:color w:val="444444"/>
-          <w:sz w:val="23"/>
-          <w:szCs w:val="23"/>
-          <w:bdr w:val="none" w:sz="0" w:space="0" w:color="auto" w:frame="1"/>
-        </w:rPr>
-        <w:t>MenuButton</w:t>
-      </w:r>
-      <w:proofErr w:type="spellEnd"/>
-      <w:r>
-        <w:rPr>
-          <w:rFonts w:ascii="Helvetica" w:eastAsia="Times New Roman" w:hAnsi="Helvetica" w:cs="Helvetica"/>
-          <w:color w:val="222222"/>
-          <w:sz w:val="23"/>
-          <w:szCs w:val="23"/>
-        </w:rPr>
-        <w:fldChar w:fldCharType="end"/>
-      </w:r>
-    </w:p>
-    <w:p>
-      <w:pPr>
-        <w:numPr>
-          <w:ilvl w:val="0"/>
-          <w:numId w:val="2"/>
-        </w:numPr>
-        <w:spacing w:after="0" w:line="338" w:lineRule="atLeast"/>
-        <w:textAlignment w:val="baseline"/>
-        <w:rPr>
-          <w:rFonts w:ascii="Helvetica" w:eastAsia="Times New Roman" w:hAnsi="Helvetica" w:cs="Helvetica"/>
-          <w:color w:val="222222"/>
-          <w:sz w:val="23"/>
-          <w:szCs w:val="23"/>
-        </w:rPr>
-      </w:pPr>
-      <w:hyperlink r:id="rId25" w:history="1">
-        <w:proofErr w:type="spellStart"/>
-        <w:r>
-          <w:rPr>
-            <w:rFonts w:ascii="Helvetica" w:eastAsia="Times New Roman" w:hAnsi="Helvetica" w:cs="Helvetica"/>
-            <w:color w:val="444444"/>
-            <w:sz w:val="23"/>
-            <w:szCs w:val="23"/>
-            <w:bdr w:val="none" w:sz="0" w:space="0" w:color="auto" w:frame="1"/>
-          </w:rPr>
-          <w:t>Messager</w:t>
-        </w:r>
-        <w:proofErr w:type="spellEnd"/>
-      </w:hyperlink>
-    </w:p>
-    <w:p>
-      <w:pPr>
-        <w:numPr>
-          <w:ilvl w:val="0"/>
-          <w:numId w:val="2"/>
-        </w:numPr>
-        <w:spacing w:after="0" w:line="338" w:lineRule="atLeast"/>
-        <w:textAlignment w:val="baseline"/>
-        <w:rPr>
-          <w:rFonts w:ascii="Helvetica" w:eastAsia="Times New Roman" w:hAnsi="Helvetica" w:cs="Helvetica"/>
-          <w:color w:val="222222"/>
-          <w:sz w:val="23"/>
-          <w:szCs w:val="23"/>
-        </w:rPr>
-      </w:pPr>
-      <w:hyperlink r:id="rId26" w:history="1">
-        <w:proofErr w:type="spellStart"/>
-        <w:r>
-          <w:rPr>
-            <w:rFonts w:ascii="Helvetica" w:eastAsia="Times New Roman" w:hAnsi="Helvetica" w:cs="Helvetica"/>
-            <w:color w:val="444444"/>
-            <w:sz w:val="23"/>
-            <w:szCs w:val="23"/>
-            <w:bdr w:val="none" w:sz="0" w:space="0" w:color="auto" w:frame="1"/>
-          </w:rPr>
-          <w:t>NumberBox</w:t>
-        </w:r>
-        <w:proofErr w:type="spellEnd"/>
-      </w:hyperlink>
-    </w:p>
-    <w:p>
-      <w:pPr>
-        <w:numPr>
-          <w:ilvl w:val="0"/>
-          <w:numId w:val="2"/>
-        </w:numPr>
-        <w:spacing w:after="0" w:line="338" w:lineRule="atLeast"/>
-        <w:textAlignment w:val="baseline"/>
-        <w:rPr>
-          <w:rFonts w:ascii="Helvetica" w:eastAsia="Times New Roman" w:hAnsi="Helvetica" w:cs="Helvetica"/>
-          <w:color w:val="222222"/>
-          <w:sz w:val="23"/>
-          <w:szCs w:val="23"/>
-        </w:rPr>
-      </w:pPr>
-      <w:hyperlink r:id="rId27" w:history="1">
-        <w:proofErr w:type="spellStart"/>
-        <w:r>
-          <w:rPr>
-            <w:rFonts w:ascii="Helvetica" w:eastAsia="Times New Roman" w:hAnsi="Helvetica" w:cs="Helvetica"/>
-            <w:color w:val="444444"/>
-            <w:sz w:val="23"/>
-            <w:szCs w:val="23"/>
-            <w:bdr w:val="none" w:sz="0" w:space="0" w:color="auto" w:frame="1"/>
-          </w:rPr>
-          <w:t>NumberSpinner</w:t>
-        </w:r>
-        <w:proofErr w:type="spellEnd"/>
-      </w:hyperlink>
-    </w:p>
-    <w:p>
-      <w:pPr>
-        <w:numPr>
-          <w:ilvl w:val="0"/>
-          <w:numId w:val="2"/>
-        </w:numPr>
-        <w:spacing w:after="0" w:line="338" w:lineRule="atLeast"/>
-        <w:textAlignment w:val="baseline"/>
-        <w:rPr>
-          <w:rFonts w:ascii="Helvetica" w:eastAsia="Times New Roman" w:hAnsi="Helvetica" w:cs="Helvetica"/>
-          <w:color w:val="222222"/>
-          <w:sz w:val="23"/>
-          <w:szCs w:val="23"/>
-        </w:rPr>
-      </w:pPr>
-      <w:hyperlink r:id="rId28" w:history="1">
-        <w:r>
-          <w:rPr>
-            <w:rFonts w:ascii="Helvetica" w:eastAsia="Times New Roman" w:hAnsi="Helvetica" w:cs="Helvetica"/>
-            <w:color w:val="444444"/>
-            <w:sz w:val="23"/>
-            <w:szCs w:val="23"/>
-            <w:bdr w:val="none" w:sz="0" w:space="0" w:color="auto" w:frame="1"/>
-          </w:rPr>
-          <w:t>Pagination</w:t>
-        </w:r>
-      </w:hyperlink>
-    </w:p>
-    <w:p>
-      <w:pPr>
-        <w:numPr>
-          <w:ilvl w:val="0"/>
-          <w:numId w:val="2"/>
-        </w:numPr>
-        <w:spacing w:after="0" w:line="338" w:lineRule="atLeast"/>
-        <w:textAlignment w:val="baseline"/>
-        <w:rPr>
-          <w:rFonts w:ascii="Helvetica" w:eastAsia="Times New Roman" w:hAnsi="Helvetica" w:cs="Helvetica"/>
-          <w:color w:val="222222"/>
-          <w:sz w:val="23"/>
-          <w:szCs w:val="23"/>
-        </w:rPr>
-      </w:pPr>
-      <w:hyperlink r:id="rId29" w:history="1">
-        <w:r>
-          <w:rPr>
-            <w:rFonts w:ascii="Helvetica" w:eastAsia="Times New Roman" w:hAnsi="Helvetica" w:cs="Helvetica"/>
-            <w:color w:val="444444"/>
-            <w:sz w:val="23"/>
-            <w:szCs w:val="23"/>
-            <w:bdr w:val="none" w:sz="0" w:space="0" w:color="auto" w:frame="1"/>
-          </w:rPr>
-          <w:t>Panel</w:t>
-        </w:r>
-      </w:hyperlink>
-      <w:r>
-        <w:rPr>
-          <w:rFonts w:ascii="Helvetica" w:eastAsia="Times New Roman" w:hAnsi="Helvetica" w:cs="Helvetica"/>
-          <w:color w:val="444444"/>
-          <w:sz w:val="23"/>
-          <w:szCs w:val="23"/>
-          <w:bdr w:val="none" w:sz="0" w:space="0" w:color="auto" w:frame="1"/>
-        </w:rPr>
-        <w:t xml:space="preserve"> ok</w:t>
-      </w:r>
-    </w:p>
-    <w:p>
-      <w:pPr>
-        <w:numPr>
-          <w:ilvl w:val="0"/>
-          <w:numId w:val="2"/>
-        </w:numPr>
-        <w:spacing w:after="0" w:line="338" w:lineRule="atLeast"/>
-        <w:textAlignment w:val="baseline"/>
-        <w:rPr>
-          <w:rFonts w:ascii="Helvetica" w:eastAsia="Times New Roman" w:hAnsi="Helvetica" w:cs="Helvetica"/>
-          <w:color w:val="222222"/>
-          <w:sz w:val="23"/>
-          <w:szCs w:val="23"/>
-        </w:rPr>
-      </w:pPr>
-      <w:hyperlink r:id="rId30" w:history="1">
-        <w:proofErr w:type="spellStart"/>
-        <w:r>
-          <w:rPr>
-            <w:rFonts w:ascii="Helvetica" w:eastAsia="Times New Roman" w:hAnsi="Helvetica" w:cs="Helvetica"/>
-            <w:color w:val="444444"/>
-            <w:sz w:val="23"/>
-            <w:szCs w:val="23"/>
-            <w:bdr w:val="none" w:sz="0" w:space="0" w:color="auto" w:frame="1"/>
-          </w:rPr>
-          <w:t>PasswordBox</w:t>
-        </w:r>
-        <w:proofErr w:type="spellEnd"/>
-      </w:hyperlink>
-    </w:p>
-    <w:p>
-      <w:pPr>
-        <w:numPr>
-          <w:ilvl w:val="0"/>
-          <w:numId w:val="2"/>
-        </w:numPr>
-        <w:spacing w:after="0" w:line="338" w:lineRule="atLeast"/>
-        <w:textAlignment w:val="baseline"/>
-        <w:rPr>
-          <w:rFonts w:ascii="Helvetica" w:eastAsia="Times New Roman" w:hAnsi="Helvetica" w:cs="Helvetica"/>
-          <w:color w:val="222222"/>
-          <w:sz w:val="23"/>
-          <w:szCs w:val="23"/>
-        </w:rPr>
-      </w:pPr>
-      <w:hyperlink r:id="rId31" w:history="1">
-        <w:proofErr w:type="spellStart"/>
-        <w:r>
-          <w:rPr>
-            <w:rFonts w:ascii="Helvetica" w:eastAsia="Times New Roman" w:hAnsi="Helvetica" w:cs="Helvetica"/>
-            <w:color w:val="444444"/>
-            <w:sz w:val="23"/>
-            <w:szCs w:val="23"/>
-            <w:bdr w:val="none" w:sz="0" w:space="0" w:color="auto" w:frame="1"/>
-          </w:rPr>
-          <w:t>ProgressBar</w:t>
-        </w:r>
-        <w:proofErr w:type="spellEnd"/>
-      </w:hyperlink>
-    </w:p>
-    <w:p>
-      <w:pPr>
-        <w:numPr>
-          <w:ilvl w:val="0"/>
-          <w:numId w:val="2"/>
-        </w:numPr>
-        <w:spacing w:after="0" w:line="338" w:lineRule="atLeast"/>
-        <w:textAlignment w:val="baseline"/>
-        <w:rPr>
-          <w:rFonts w:ascii="Helvetica" w:eastAsia="Times New Roman" w:hAnsi="Helvetica" w:cs="Helvetica"/>
-          <w:color w:val="222222"/>
-          <w:sz w:val="23"/>
-          <w:szCs w:val="23"/>
-        </w:rPr>
-      </w:pPr>
-      <w:hyperlink r:id="rId32" w:history="1">
-        <w:proofErr w:type="spellStart"/>
-        <w:r>
-          <w:rPr>
-            <w:rFonts w:ascii="Helvetica" w:eastAsia="Times New Roman" w:hAnsi="Helvetica" w:cs="Helvetica"/>
-            <w:color w:val="444444"/>
-            <w:sz w:val="23"/>
-            <w:szCs w:val="23"/>
-            <w:bdr w:val="none" w:sz="0" w:space="0" w:color="auto" w:frame="1"/>
-          </w:rPr>
-          <w:t>PropertyGrid</w:t>
-        </w:r>
-        <w:proofErr w:type="spellEnd"/>
-      </w:hyperlink>
-    </w:p>
-    <w:p>
-      <w:pPr>
-        <w:numPr>
-          <w:ilvl w:val="0"/>
-          <w:numId w:val="2"/>
-        </w:numPr>
-        <w:spacing w:after="0" w:line="338" w:lineRule="atLeast"/>
-        <w:textAlignment w:val="baseline"/>
-        <w:rPr>
-          <w:rFonts w:ascii="Helvetica" w:eastAsia="Times New Roman" w:hAnsi="Helvetica" w:cs="Helvetica"/>
-          <w:color w:val="222222"/>
-          <w:sz w:val="23"/>
-          <w:szCs w:val="23"/>
-        </w:rPr>
-      </w:pPr>
-      <w:hyperlink r:id="rId33" w:history="1">
-        <w:proofErr w:type="spellStart"/>
-        <w:r>
-          <w:rPr>
-            <w:rFonts w:ascii="Helvetica" w:eastAsia="Times New Roman" w:hAnsi="Helvetica" w:cs="Helvetica"/>
-            <w:color w:val="444444"/>
-            <w:sz w:val="23"/>
-            <w:szCs w:val="23"/>
-            <w:bdr w:val="none" w:sz="0" w:space="0" w:color="auto" w:frame="1"/>
-          </w:rPr>
-          <w:t>RadioButton</w:t>
-        </w:r>
-        <w:proofErr w:type="spellEnd"/>
-      </w:hyperlink>
-    </w:p>
-    <w:p>
-      <w:pPr>
-        <w:numPr>
-          <w:ilvl w:val="0"/>
-          <w:numId w:val="2"/>
-        </w:numPr>
-        <w:spacing w:after="0" w:line="338" w:lineRule="atLeast"/>
-        <w:textAlignment w:val="baseline"/>
-        <w:rPr>
-          <w:rFonts w:ascii="Helvetica" w:eastAsia="Times New Roman" w:hAnsi="Helvetica" w:cs="Helvetica"/>
-          <w:color w:val="222222"/>
-          <w:sz w:val="23"/>
-          <w:szCs w:val="23"/>
-        </w:rPr>
-      </w:pPr>
-      <w:hyperlink r:id="rId34" w:history="1">
-        <w:r>
-          <w:rPr>
-            <w:rFonts w:ascii="Helvetica" w:eastAsia="Times New Roman" w:hAnsi="Helvetica" w:cs="Helvetica"/>
-            <w:color w:val="444444"/>
-            <w:sz w:val="23"/>
-            <w:szCs w:val="23"/>
-            <w:bdr w:val="none" w:sz="0" w:space="0" w:color="auto" w:frame="1"/>
-          </w:rPr>
-          <w:t>Resizable</w:t>
-        </w:r>
-      </w:hyperlink>
-    </w:p>
-    <w:p>
-      <w:pPr>
-        <w:numPr>
-          <w:ilvl w:val="0"/>
-          <w:numId w:val="2"/>
-        </w:numPr>
-        <w:spacing w:after="0" w:line="338" w:lineRule="atLeast"/>
-        <w:textAlignment w:val="baseline"/>
-        <w:rPr>
-          <w:rFonts w:ascii="Helvetica" w:eastAsia="Times New Roman" w:hAnsi="Helvetica" w:cs="Helvetica"/>
-          <w:color w:val="222222"/>
-          <w:sz w:val="23"/>
-          <w:szCs w:val="23"/>
-        </w:rPr>
-      </w:pPr>
-      <w:hyperlink r:id="rId35" w:history="1">
-        <w:proofErr w:type="spellStart"/>
-        <w:r>
-          <w:rPr>
-            <w:rFonts w:ascii="Helvetica" w:eastAsia="Times New Roman" w:hAnsi="Helvetica" w:cs="Helvetica"/>
-            <w:color w:val="444444"/>
-            <w:sz w:val="23"/>
-            <w:szCs w:val="23"/>
-            <w:bdr w:val="none" w:sz="0" w:space="0" w:color="auto" w:frame="1"/>
-          </w:rPr>
-          <w:t>SearchBox</w:t>
-        </w:r>
-        <w:proofErr w:type="spellEnd"/>
-      </w:hyperlink>
-    </w:p>
-    <w:p>
-      <w:pPr>
-        <w:numPr>
-          <w:ilvl w:val="0"/>
-          <w:numId w:val="2"/>
-        </w:numPr>
-        <w:spacing w:after="0" w:line="338" w:lineRule="atLeast"/>
-        <w:textAlignment w:val="baseline"/>
-        <w:rPr>
-          <w:rFonts w:ascii="Helvetica" w:eastAsia="Times New Roman" w:hAnsi="Helvetica" w:cs="Helvetica"/>
-          <w:color w:val="222222"/>
-          <w:sz w:val="23"/>
-          <w:szCs w:val="23"/>
-        </w:rPr>
-      </w:pPr>
-      <w:hyperlink r:id="rId36" w:history="1">
-        <w:proofErr w:type="spellStart"/>
-        <w:r>
-          <w:rPr>
-            <w:rFonts w:ascii="Helvetica" w:eastAsia="Times New Roman" w:hAnsi="Helvetica" w:cs="Helvetica"/>
-            <w:color w:val="444444"/>
-            <w:sz w:val="23"/>
-            <w:szCs w:val="23"/>
-            <w:bdr w:val="none" w:sz="0" w:space="0" w:color="auto" w:frame="1"/>
-          </w:rPr>
-          <w:t>SideMenu</w:t>
-        </w:r>
-        <w:proofErr w:type="spellEnd"/>
-      </w:hyperlink>
-    </w:p>
-    <w:p>
-      <w:pPr>
-        <w:numPr>
-          <w:ilvl w:val="0"/>
-          <w:numId w:val="2"/>
-        </w:numPr>
-        <w:spacing w:after="0" w:line="338" w:lineRule="atLeast"/>
-        <w:textAlignment w:val="baseline"/>
-        <w:rPr>
-          <w:rFonts w:ascii="Helvetica" w:eastAsia="Times New Roman" w:hAnsi="Helvetica" w:cs="Helvetica"/>
-          <w:color w:val="222222"/>
-          <w:sz w:val="23"/>
-          <w:szCs w:val="23"/>
-        </w:rPr>
-      </w:pPr>
-      <w:hyperlink r:id="rId37" w:history="1">
-        <w:r>
-          <w:rPr>
-            <w:rFonts w:ascii="Helvetica" w:eastAsia="Times New Roman" w:hAnsi="Helvetica" w:cs="Helvetica"/>
-            <w:color w:val="444444"/>
-            <w:sz w:val="23"/>
-            <w:szCs w:val="23"/>
-            <w:bdr w:val="none" w:sz="0" w:space="0" w:color="auto" w:frame="1"/>
-          </w:rPr>
-          <w:t>Slider</w:t>
-        </w:r>
-      </w:hyperlink>
-    </w:p>
-    <w:p>
-      <w:pPr>
-        <w:numPr>
-          <w:ilvl w:val="0"/>
-          <w:numId w:val="2"/>
-        </w:numPr>
-        <w:spacing w:after="0" w:line="338" w:lineRule="atLeast"/>
-        <w:textAlignment w:val="baseline"/>
-        <w:rPr>
-          <w:rFonts w:ascii="Helvetica" w:eastAsia="Times New Roman" w:hAnsi="Helvetica" w:cs="Helvetica"/>
-          <w:color w:val="222222"/>
-          <w:sz w:val="23"/>
-          <w:szCs w:val="23"/>
-        </w:rPr>
-      </w:pPr>
-      <w:hyperlink r:id="rId38" w:history="1">
-        <w:r>
-          <w:rPr>
-            <w:rFonts w:ascii="Helvetica" w:eastAsia="Times New Roman" w:hAnsi="Helvetica" w:cs="Helvetica"/>
-            <w:color w:val="444444"/>
-            <w:sz w:val="23"/>
-            <w:szCs w:val="23"/>
-            <w:bdr w:val="none" w:sz="0" w:space="0" w:color="auto" w:frame="1"/>
-          </w:rPr>
-          <w:t>Tabs</w:t>
-        </w:r>
-      </w:hyperlink>
-      <w:r>
-        <w:rPr>
-          <w:rFonts w:ascii="Helvetica" w:eastAsia="Times New Roman" w:hAnsi="Helvetica" w:cs="Helvetica"/>
-          <w:color w:val="444444"/>
-          <w:sz w:val="23"/>
-          <w:szCs w:val="23"/>
-          <w:bdr w:val="none" w:sz="0" w:space="0" w:color="auto" w:frame="1"/>
-        </w:rPr>
-        <w:t xml:space="preserve"> ok</w:t>
-      </w:r>
-    </w:p>
-    <w:p>
-      <w:pPr>
-        <w:numPr>
-          <w:ilvl w:val="0"/>
-          <w:numId w:val="2"/>
-        </w:numPr>
-        <w:spacing w:after="0" w:line="338" w:lineRule="atLeast"/>
-        <w:textAlignment w:val="baseline"/>
-        <w:rPr>
-          <w:rFonts w:ascii="Helvetica" w:eastAsia="Times New Roman" w:hAnsi="Helvetica" w:cs="Helvetica"/>
-          <w:color w:val="222222"/>
-          <w:sz w:val="23"/>
-          <w:szCs w:val="23"/>
-        </w:rPr>
-      </w:pPr>
-      <w:hyperlink r:id="rId39" w:history="1">
-        <w:proofErr w:type="spellStart"/>
-        <w:r>
-          <w:rPr>
-            <w:rFonts w:ascii="Helvetica" w:eastAsia="Times New Roman" w:hAnsi="Helvetica" w:cs="Helvetica"/>
-            <w:color w:val="444444"/>
-            <w:sz w:val="23"/>
-            <w:szCs w:val="23"/>
-            <w:bdr w:val="none" w:sz="0" w:space="0" w:color="auto" w:frame="1"/>
-          </w:rPr>
-          <w:t>TagBox</w:t>
-        </w:r>
-        <w:proofErr w:type="spellEnd"/>
-      </w:hyperlink>
-    </w:p>
-    <w:p>
-      <w:pPr>
-        <w:numPr>
-          <w:ilvl w:val="0"/>
-          <w:numId w:val="2"/>
-        </w:numPr>
-        <w:spacing w:after="0" w:line="338" w:lineRule="atLeast"/>
-        <w:textAlignment w:val="baseline"/>
-        <w:rPr>
-          <w:rFonts w:ascii="Helvetica" w:eastAsia="Times New Roman" w:hAnsi="Helvetica" w:cs="Helvetica"/>
-          <w:color w:val="222222"/>
-          <w:sz w:val="23"/>
-          <w:szCs w:val="23"/>
-        </w:rPr>
-      </w:pPr>
-      <w:hyperlink r:id="rId40" w:history="1">
-        <w:proofErr w:type="spellStart"/>
-        <w:r>
-          <w:rPr>
-            <w:rFonts w:ascii="Helvetica" w:eastAsia="Times New Roman" w:hAnsi="Helvetica" w:cs="Helvetica"/>
-            <w:color w:val="444444"/>
-            <w:sz w:val="23"/>
-            <w:szCs w:val="23"/>
-            <w:bdr w:val="none" w:sz="0" w:space="0" w:color="auto" w:frame="1"/>
-          </w:rPr>
-          <w:t>TextBox</w:t>
-        </w:r>
-        <w:proofErr w:type="spellEnd"/>
-      </w:hyperlink>
-      <w:r>
-        <w:rPr>
-          <w:rFonts w:ascii="Helvetica" w:eastAsia="Times New Roman" w:hAnsi="Helvetica" w:cs="Helvetica"/>
-          <w:color w:val="444444"/>
-          <w:sz w:val="23"/>
-          <w:szCs w:val="23"/>
-          <w:bdr w:val="none" w:sz="0" w:space="0" w:color="auto" w:frame="1"/>
-        </w:rPr>
-        <w:t xml:space="preserve"> ok</w:t>
-      </w:r>
-    </w:p>
-    <w:p>
-      <w:pPr>
-        <w:numPr>
-          <w:ilvl w:val="0"/>
-          <w:numId w:val="2"/>
-        </w:numPr>
-        <w:spacing w:after="0" w:line="338" w:lineRule="atLeast"/>
-        <w:textAlignment w:val="baseline"/>
-        <w:rPr>
-          <w:rFonts w:ascii="Helvetica" w:eastAsia="Times New Roman" w:hAnsi="Helvetica" w:cs="Helvetica"/>
-          <w:color w:val="222222"/>
-          <w:sz w:val="23"/>
-          <w:szCs w:val="23"/>
-        </w:rPr>
-      </w:pPr>
-      <w:hyperlink r:id="rId41" w:history="1">
-        <w:proofErr w:type="spellStart"/>
-        <w:r>
-          <w:rPr>
-            <w:rFonts w:ascii="Helvetica" w:eastAsia="Times New Roman" w:hAnsi="Helvetica" w:cs="Helvetica"/>
-            <w:color w:val="444444"/>
-            <w:sz w:val="23"/>
-            <w:szCs w:val="23"/>
-            <w:bdr w:val="none" w:sz="0" w:space="0" w:color="auto" w:frame="1"/>
-          </w:rPr>
-          <w:t>TimePicker</w:t>
-        </w:r>
-        <w:proofErr w:type="spellEnd"/>
-      </w:hyperlink>
-    </w:p>
-    <w:p>
-      <w:pPr>
-        <w:numPr>
-          <w:ilvl w:val="0"/>
-          <w:numId w:val="2"/>
-        </w:numPr>
-        <w:spacing w:after="0" w:line="338" w:lineRule="atLeast"/>
-        <w:textAlignment w:val="baseline"/>
-        <w:rPr>
-          <w:rFonts w:ascii="Helvetica" w:eastAsia="Times New Roman" w:hAnsi="Helvetica" w:cs="Helvetica"/>
-          <w:color w:val="222222"/>
-          <w:sz w:val="23"/>
-          <w:szCs w:val="23"/>
-        </w:rPr>
-      </w:pPr>
-      <w:hyperlink r:id="rId42" w:history="1">
-        <w:proofErr w:type="spellStart"/>
-        <w:r>
-          <w:rPr>
-            <w:rFonts w:ascii="Helvetica" w:eastAsia="Times New Roman" w:hAnsi="Helvetica" w:cs="Helvetica"/>
-            <w:color w:val="444444"/>
-            <w:sz w:val="23"/>
-            <w:szCs w:val="23"/>
-            <w:bdr w:val="none" w:sz="0" w:space="0" w:color="auto" w:frame="1"/>
-          </w:rPr>
-          <w:t>TimeSpinner</w:t>
-        </w:r>
-        <w:proofErr w:type="spellEnd"/>
-      </w:hyperlink>
-    </w:p>
-    <w:p>
-      <w:pPr>
-        <w:numPr>
-          <w:ilvl w:val="0"/>
-          <w:numId w:val="2"/>
-        </w:numPr>
-        <w:spacing w:after="0" w:line="338" w:lineRule="atLeast"/>
-        <w:textAlignment w:val="baseline"/>
-        <w:rPr>
-          <w:rFonts w:ascii="Helvetica" w:eastAsia="Times New Roman" w:hAnsi="Helvetica" w:cs="Helvetica"/>
-          <w:color w:val="222222"/>
-          <w:sz w:val="23"/>
-          <w:szCs w:val="23"/>
-        </w:rPr>
-      </w:pPr>
-      <w:hyperlink r:id="rId43" w:history="1">
-        <w:r>
-          <w:rPr>
-            <w:rFonts w:ascii="Helvetica" w:eastAsia="Times New Roman" w:hAnsi="Helvetica" w:cs="Helvetica"/>
-            <w:color w:val="444444"/>
-            <w:sz w:val="23"/>
-            <w:szCs w:val="23"/>
-            <w:bdr w:val="none" w:sz="0" w:space="0" w:color="auto" w:frame="1"/>
-          </w:rPr>
-          <w:t>Tooltip</w:t>
-        </w:r>
-      </w:hyperlink>
-    </w:p>
-    <w:p>
-      <w:pPr>
-        <w:numPr>
-          <w:ilvl w:val="0"/>
-          <w:numId w:val="2"/>
-        </w:numPr>
-        <w:spacing w:after="0" w:line="338" w:lineRule="atLeast"/>
-        <w:textAlignment w:val="baseline"/>
-        <w:rPr>
-          <w:rFonts w:ascii="Helvetica" w:eastAsia="Times New Roman" w:hAnsi="Helvetica" w:cs="Helvetica"/>
-          <w:color w:val="222222"/>
-          <w:sz w:val="23"/>
-          <w:szCs w:val="23"/>
-        </w:rPr>
-      </w:pPr>
-      <w:hyperlink r:id="rId44" w:history="1">
-        <w:r>
-          <w:rPr>
-            <w:rFonts w:ascii="Helvetica" w:eastAsia="Times New Roman" w:hAnsi="Helvetica" w:cs="Helvetica"/>
-            <w:color w:val="444444"/>
-            <w:sz w:val="23"/>
-            <w:szCs w:val="23"/>
-            <w:bdr w:val="none" w:sz="0" w:space="0" w:color="auto" w:frame="1"/>
-          </w:rPr>
-          <w:t>Tree</w:t>
-        </w:r>
-      </w:hyperlink>
-      <w:r>
-        <w:rPr>
-          <w:rFonts w:ascii="Helvetica" w:eastAsia="Times New Roman" w:hAnsi="Helvetica" w:cs="Helvetica"/>
-          <w:color w:val="222222"/>
-          <w:sz w:val="23"/>
-          <w:szCs w:val="23"/>
-        </w:rPr>
-        <w:t xml:space="preserve"> /</w:t>
-      </w:r>
-      <w:proofErr w:type="spellStart"/>
-      <w:r>
-        <w:rPr>
-          <w:rFonts w:ascii="Helvetica" w:eastAsia="Times New Roman" w:hAnsi="Helvetica" w:cs="Helvetica"/>
-          <w:color w:val="222222"/>
-          <w:sz w:val="23"/>
-          <w:szCs w:val="23"/>
-        </w:rPr>
-        <w:fldChar w:fldCharType="begin"/>
-      </w:r>
-      <w:r>
-        <w:rPr>
-          <w:rFonts w:ascii="Helvetica" w:eastAsia="Times New Roman" w:hAnsi="Helvetica" w:cs="Helvetica"/>
-          <w:color w:val="222222"/>
-          <w:sz w:val="23"/>
-          <w:szCs w:val="23"/>
-        </w:rPr>
-        <w:instrText xml:space="preserve"> HYPERLINK "javascript:void(0)" </w:instrText>
-      </w:r>
-      <w:r>
-        <w:rPr>
-          <w:rFonts w:ascii="Helvetica" w:eastAsia="Times New Roman" w:hAnsi="Helvetica" w:cs="Helvetica"/>
-          <w:color w:val="222222"/>
-          <w:sz w:val="23"/>
-          <w:szCs w:val="23"/>
-        </w:rPr>
-        <w:fldChar w:fldCharType="separate"/>
-      </w:r>
-      <w:r>
-        <w:rPr>
-          <w:rFonts w:ascii="Helvetica" w:eastAsia="Times New Roman" w:hAnsi="Helvetica" w:cs="Helvetica"/>
-          <w:color w:val="444444"/>
-          <w:sz w:val="23"/>
-          <w:szCs w:val="23"/>
-          <w:bdr w:val="none" w:sz="0" w:space="0" w:color="auto" w:frame="1"/>
-        </w:rPr>
-        <w:t>TreeGrid</w:t>
-      </w:r>
-      <w:proofErr w:type="spellEnd"/>
-      <w:r>
-        <w:rPr>
-          <w:rFonts w:ascii="Helvetica" w:eastAsia="Times New Roman" w:hAnsi="Helvetica" w:cs="Helvetica"/>
-          <w:color w:val="222222"/>
-          <w:sz w:val="23"/>
-          <w:szCs w:val="23"/>
-        </w:rPr>
-        <w:fldChar w:fldCharType="end"/>
-      </w:r>
-    </w:p>
-    <w:p>
-      <w:pPr>
-        <w:numPr>
-          <w:ilvl w:val="0"/>
-          <w:numId w:val="2"/>
-        </w:numPr>
-        <w:spacing w:after="0" w:line="338" w:lineRule="atLeast"/>
-        <w:textAlignment w:val="baseline"/>
-        <w:rPr>
-          <w:rFonts w:ascii="Helvetica" w:eastAsia="Times New Roman" w:hAnsi="Helvetica" w:cs="Helvetica"/>
-          <w:color w:val="222222"/>
-          <w:sz w:val="23"/>
-          <w:szCs w:val="23"/>
-        </w:rPr>
-      </w:pPr>
-      <w:hyperlink r:id="rId45" w:history="1">
-        <w:proofErr w:type="spellStart"/>
-        <w:r>
-          <w:rPr>
-            <w:rFonts w:ascii="Helvetica" w:eastAsia="Times New Roman" w:hAnsi="Helvetica" w:cs="Helvetica"/>
-            <w:color w:val="444444"/>
-            <w:sz w:val="23"/>
-            <w:szCs w:val="23"/>
-            <w:bdr w:val="none" w:sz="0" w:space="0" w:color="auto" w:frame="1"/>
-          </w:rPr>
-          <w:t>ValidateBox</w:t>
-        </w:r>
-        <w:proofErr w:type="spellEnd"/>
-      </w:hyperlink>
     </w:p>
     <w:p>
       <w:pPr>

</xml_diff>